<commit_message>
add sentiment analysis of review and tip text, outputs are in output folder
</commit_message>
<xml_diff>
--- a/Summary.docx
+++ b/Summary.docx
@@ -54,7 +54,13 @@
         <w:ind w:firstLineChars="0"/>
       </w:pPr>
       <w:r>
-        <w:t>Will the atmosphere, music and temperature affect their ratings? If so, what kind of atmosphere are good for their business?</w:t>
+        <w:t>Will the atmosphere, music</w:t>
+      </w:r>
+      <w:r>
+        <w:t>, light</w:t>
+      </w:r>
+      <w:r>
+        <w:t xml:space="preserve"> and temperature affect their ratings? If so, what kind of atmosphere are good for their business?</w:t>
       </w:r>
     </w:p>
     <w:p>
@@ -525,6 +531,24 @@
     <w:p>
       <w:pPr>
         <w:pStyle w:val="a3"/>
+        <w:ind w:left="1260" w:firstLineChars="0" w:firstLine="0"/>
+        <w:rPr>
+          <w:rFonts w:hint="eastAsia"/>
+        </w:rPr>
+      </w:pPr>
+      <w:r>
+        <w:rPr>
+          <w:rFonts w:hint="eastAsia"/>
+        </w:rPr>
+        <w:t>s</w:t>
+      </w:r>
+      <w:r>
+        <w:t>elect the top 100 or top 0.01 nouns and adjectives</w:t>
+      </w:r>
+    </w:p>
+    <w:p>
+      <w:pPr>
+        <w:pStyle w:val="a3"/>
         <w:numPr>
           <w:ilvl w:val="1"/>
           <w:numId w:val="5"/>
@@ -768,7 +792,6 @@
     <w:p/>
     <w:p>
       <w:r>
-        <w:lastRenderedPageBreak/>
         <w:t>A multiple regression:</w:t>
       </w:r>
     </w:p>
@@ -838,6 +861,90 @@
       </w:r>
     </w:p>
     <w:p/>
+    <w:p/>
+    <w:p>
+      <w:pPr>
+        <w:rPr>
+          <w:b/>
+          <w:bCs/>
+          <w:u w:val="single"/>
+        </w:rPr>
+      </w:pPr>
+      <w:r>
+        <w:rPr>
+          <w:rFonts w:hint="eastAsia"/>
+          <w:b/>
+          <w:bCs/>
+          <w:u w:val="single"/>
+        </w:rPr>
+        <w:t>L</w:t>
+      </w:r>
+      <w:r>
+        <w:rPr>
+          <w:b/>
+          <w:bCs/>
+          <w:u w:val="single"/>
+        </w:rPr>
+        <w:t>imitations:</w:t>
+      </w:r>
+    </w:p>
+    <w:p>
+      <w:pPr>
+        <w:widowControl/>
+        <w:jc w:val="left"/>
+      </w:pPr>
+      <w:r>
+        <w:rPr>
+          <w:rFonts w:hint="eastAsia"/>
+        </w:rPr>
+        <w:t>S</w:t>
+      </w:r>
+      <w:r>
+        <w:t xml:space="preserve">ince we use </w:t>
+      </w:r>
+      <w:proofErr w:type="spellStart"/>
+      <w:r>
+        <w:t>bing</w:t>
+      </w:r>
+      <w:proofErr w:type="spellEnd"/>
+      <w:r>
+        <w:t xml:space="preserve">, </w:t>
+      </w:r>
+      <w:proofErr w:type="spellStart"/>
+      <w:r>
+        <w:t>nrc</w:t>
+      </w:r>
+      <w:proofErr w:type="spellEnd"/>
+      <w:r>
+        <w:t xml:space="preserve">, </w:t>
+      </w:r>
+      <w:proofErr w:type="spellStart"/>
+      <w:r>
+        <w:t>Afinn</w:t>
+      </w:r>
+      <w:proofErr w:type="spellEnd"/>
+      <w:r>
+        <w:t xml:space="preserve"> sentiment lexicons which are unigram based, our sentiment analysis cannot identify sarcasm and negated text.</w:t>
+      </w:r>
+    </w:p>
+    <w:p>
+      <w:pPr>
+        <w:widowControl/>
+        <w:jc w:val="left"/>
+      </w:pPr>
+      <w:r>
+        <w:t>A text the size of many paragraphs can often have positive and negative sentiment averaged out to about zero, while sentence-sized or paragraph-sized text often works better.</w:t>
+      </w:r>
+    </w:p>
+    <w:p>
+      <w:pPr>
+        <w:widowControl/>
+        <w:jc w:val="left"/>
+        <w:rPr>
+          <w:rFonts w:hint="eastAsia"/>
+        </w:rPr>
+      </w:pPr>
+    </w:p>
     <w:sectPr>
       <w:pgSz w:w="11906" w:h="16838"/>
       <w:pgMar w:top="1440" w:right="1800" w:bottom="1440" w:left="1800" w:header="851" w:footer="992" w:gutter="0"/>
@@ -1089,7 +1196,7 @@
         <w:rFonts w:ascii="Wingdings" w:hAnsi="Wingdings" w:hint="default"/>
       </w:rPr>
     </w:lvl>
-    <w:lvl w:ilvl="3" w:tplc="0409000F" w:tentative="1">
+    <w:lvl w:ilvl="3" w:tplc="0409000F">
       <w:start w:val="1"/>
       <w:numFmt w:val="decimal"/>
       <w:lvlText w:val="%4."/>

</xml_diff>

<commit_message>
update EDA in SUmmary
</commit_message>
<xml_diff>
--- a/Summary.docx
+++ b/Summary.docx
@@ -928,6 +928,31 @@
     </w:p>
     <w:p>
       <w:pPr>
+        <w:pStyle w:val="a3"/>
+        <w:numPr>
+          <w:ilvl w:val="0"/>
+          <w:numId w:val="8"/>
+        </w:numPr>
+        <w:ind w:firstLineChars="0"/>
+        <w:rPr>
+          <w:rFonts w:ascii="Times New Roman" w:hAnsi="Times New Roman" w:cs="Times New Roman"/>
+          <w:b/>
+          <w:bCs/>
+          <w:sz w:val="24"/>
+        </w:rPr>
+      </w:pPr>
+      <w:r>
+        <w:rPr>
+          <w:rFonts w:ascii="Times New Roman" w:hAnsi="Times New Roman" w:cs="Times New Roman"/>
+          <w:b/>
+          <w:bCs/>
+          <w:sz w:val="24"/>
+        </w:rPr>
+        <w:t>Plots showing proportion of attributes by rating of business</w:t>
+      </w:r>
+    </w:p>
+    <w:p>
+      <w:pPr>
         <w:rPr>
           <w:rFonts w:ascii="Times New Roman" w:hAnsi="Times New Roman" w:cs="Times New Roman"/>
           <w:color w:val="538135" w:themeColor="accent6" w:themeShade="BF"/>
@@ -968,58 +993,6 @@
           <w:sz w:val="24"/>
         </w:rPr>
         <w:t xml:space="preserve">. </w:t>
-      </w:r>
-      <w:r>
-        <w:rPr>
-          <w:rFonts w:ascii="Times New Roman" w:hAnsi="Times New Roman" w:cs="Times New Roman"/>
-          <w:color w:val="538135" w:themeColor="accent6" w:themeShade="BF"/>
-          <w:sz w:val="24"/>
-        </w:rPr>
-        <w:t>Proportion is the</w:t>
-      </w:r>
-      <w:r>
-        <w:rPr>
-          <w:rFonts w:ascii="Times New Roman" w:hAnsi="Times New Roman" w:cs="Times New Roman"/>
-          <w:color w:val="538135" w:themeColor="accent6" w:themeShade="BF"/>
-          <w:sz w:val="24"/>
-        </w:rPr>
-        <w:t xml:space="preserve"> number of true star/ the number of </w:t>
-      </w:r>
-      <w:proofErr w:type="gramStart"/>
-      <w:r>
-        <w:rPr>
-          <w:rFonts w:ascii="Times New Roman" w:hAnsi="Times New Roman" w:cs="Times New Roman"/>
-          <w:color w:val="538135" w:themeColor="accent6" w:themeShade="BF"/>
-          <w:sz w:val="24"/>
-        </w:rPr>
-        <w:t>star</w:t>
-      </w:r>
-      <w:proofErr w:type="gramEnd"/>
-      <w:r>
-        <w:rPr>
-          <w:rFonts w:ascii="Times New Roman" w:hAnsi="Times New Roman" w:cs="Times New Roman"/>
-          <w:color w:val="538135" w:themeColor="accent6" w:themeShade="BF"/>
-          <w:sz w:val="24"/>
-        </w:rPr>
-        <w:t xml:space="preserve"> </w:t>
-      </w:r>
-      <w:proofErr w:type="spellStart"/>
-      <w:r>
-        <w:rPr>
-          <w:rFonts w:ascii="Times New Roman" w:hAnsi="Times New Roman" w:cs="Times New Roman"/>
-          <w:color w:val="538135" w:themeColor="accent6" w:themeShade="BF"/>
-          <w:sz w:val="24"/>
-        </w:rPr>
-        <w:t>jiwe</w:t>
-      </w:r>
-      <w:proofErr w:type="spellEnd"/>
-      <w:r>
-        <w:rPr>
-          <w:rFonts w:ascii="Times New Roman" w:hAnsi="Times New Roman" w:cs="Times New Roman"/>
-          <w:color w:val="538135" w:themeColor="accent6" w:themeShade="BF"/>
-          <w:sz w:val="24"/>
-        </w:rPr>
-        <w:t xml:space="preserve"> </w:t>
       </w:r>
     </w:p>
     <w:p>
@@ -1557,253 +1530,17 @@
     </w:p>
     <w:p>
       <w:pPr>
-        <w:rPr>
-          <w:rFonts w:ascii="Times New Roman" w:hAnsi="Times New Roman" w:cs="Times New Roman"/>
-          <w:sz w:val="24"/>
-        </w:rPr>
-      </w:pPr>
-    </w:p>
-    <w:p>
-      <w:pPr>
-        <w:rPr>
-          <w:rFonts w:ascii="Times New Roman" w:hAnsi="Times New Roman" w:cs="Times New Roman"/>
-          <w:sz w:val="24"/>
-        </w:rPr>
-      </w:pPr>
-    </w:p>
-    <w:p>
-      <w:pPr>
-        <w:rPr>
-          <w:rFonts w:ascii="Times New Roman" w:hAnsi="Times New Roman" w:cs="Times New Roman" w:hint="eastAsia"/>
-          <w:sz w:val="24"/>
-        </w:rPr>
-      </w:pPr>
-      <w:r>
-        <w:rPr>
-          <w:rFonts w:ascii="Times New Roman" w:hAnsi="Times New Roman" w:cs="Times New Roman"/>
-          <w:sz w:val="24"/>
-        </w:rPr>
-        <w:t xml:space="preserve">We construct a </w:t>
-      </w:r>
-      <w:proofErr w:type="gramStart"/>
-      <w:r>
-        <w:rPr>
-          <w:rFonts w:ascii="Times New Roman" w:hAnsi="Times New Roman" w:cs="Times New Roman"/>
-          <w:sz w:val="24"/>
-        </w:rPr>
-        <w:t xml:space="preserve">binary variable </w:t>
-      </w:r>
-      <w:proofErr w:type="spellStart"/>
-      <w:r>
-        <w:rPr>
-          <w:rFonts w:ascii="Times New Roman" w:hAnsi="Times New Roman" w:cs="Times New Roman"/>
-          <w:sz w:val="24"/>
-        </w:rPr>
-        <w:t>stars</w:t>
-      </w:r>
-      <w:proofErr w:type="gramEnd"/>
-      <w:r>
-        <w:rPr>
-          <w:rFonts w:ascii="Times New Roman" w:hAnsi="Times New Roman" w:cs="Times New Roman"/>
-          <w:sz w:val="24"/>
-        </w:rPr>
-        <w:t>_level</w:t>
-      </w:r>
-      <w:proofErr w:type="spellEnd"/>
-      <w:r>
-        <w:rPr>
-          <w:rFonts w:ascii="Times New Roman" w:hAnsi="Times New Roman" w:cs="Times New Roman"/>
-          <w:sz w:val="24"/>
-        </w:rPr>
-        <w:t xml:space="preserve"> which equals 1 if a business’s star is greater than its median and equals 0 if a business’s star is less than its median. </w:t>
-      </w:r>
-    </w:p>
-    <w:p>
-      <w:pPr>
-        <w:rPr>
-          <w:rFonts w:ascii="Times New Roman" w:hAnsi="Times New Roman" w:cs="Times New Roman" w:hint="eastAsia"/>
-          <w:sz w:val="24"/>
-        </w:rPr>
-      </w:pPr>
-    </w:p>
-    <w:p>
-      <w:pPr>
-        <w:rPr>
-          <w:rFonts w:ascii="Times New Roman" w:hAnsi="Times New Roman" w:cs="Times New Roman"/>
-          <w:sz w:val="24"/>
-        </w:rPr>
-      </w:pPr>
-      <w:r>
-        <w:rPr>
-          <w:rFonts w:ascii="Times New Roman" w:hAnsi="Times New Roman" w:cs="Times New Roman"/>
-          <w:sz w:val="24"/>
-        </w:rPr>
-        <w:t>conduct chi square test of test the independency between attributes and the</w:t>
-      </w:r>
-      <w:r>
-        <w:rPr>
-          <w:rFonts w:ascii="Times New Roman" w:hAnsi="Times New Roman" w:cs="Times New Roman"/>
-          <w:sz w:val="24"/>
-        </w:rPr>
-        <w:t xml:space="preserve"> … variable.</w:t>
-      </w:r>
-    </w:p>
-    <w:p>
-      <w:pPr>
-        <w:rPr>
-          <w:rFonts w:ascii="Times New Roman" w:hAnsi="Times New Roman" w:cs="Times New Roman"/>
-          <w:sz w:val="24"/>
-        </w:rPr>
-      </w:pPr>
-    </w:p>
-    <w:p>
-      <w:pPr>
-        <w:rPr>
-          <w:rFonts w:ascii="Times New Roman" w:hAnsi="Times New Roman" w:cs="Times New Roman"/>
-          <w:sz w:val="24"/>
-        </w:rPr>
-      </w:pPr>
-    </w:p>
-    <w:p>
-      <w:pPr>
-        <w:rPr>
-          <w:rFonts w:ascii="Times New Roman" w:hAnsi="Times New Roman" w:cs="Times New Roman" w:hint="eastAsia"/>
-          <w:sz w:val="24"/>
-        </w:rPr>
-      </w:pPr>
-    </w:p>
-    <w:p>
-      <w:pPr>
         <w:pStyle w:val="a3"/>
         <w:numPr>
-          <w:ilvl w:val="2"/>
-          <w:numId w:val="5"/>
+          <w:ilvl w:val="0"/>
+          <w:numId w:val="8"/>
         </w:numPr>
         <w:ind w:firstLineChars="0"/>
         <w:rPr>
           <w:rFonts w:ascii="Times New Roman" w:hAnsi="Times New Roman" w:cs="Times New Roman"/>
-          <w:sz w:val="24"/>
-        </w:rPr>
-      </w:pPr>
-      <w:r>
-        <w:rPr>
-          <w:rFonts w:ascii="Times New Roman" w:hAnsi="Times New Roman" w:cs="Times New Roman"/>
-          <w:sz w:val="24"/>
-        </w:rPr>
-        <w:t>EDA plots</w:t>
-      </w:r>
-      <w:r>
-        <w:rPr>
-          <w:rFonts w:ascii="Times New Roman" w:hAnsi="Times New Roman" w:cs="Times New Roman"/>
-          <w:sz w:val="24"/>
-        </w:rPr>
-        <w:t xml:space="preserve"> of nouns, and adjectives</w:t>
-      </w:r>
-    </w:p>
-    <w:p>
-      <w:pPr>
-        <w:pStyle w:val="a3"/>
-        <w:numPr>
-          <w:ilvl w:val="2"/>
-          <w:numId w:val="5"/>
-        </w:numPr>
-        <w:ind w:firstLineChars="0"/>
-        <w:rPr>
-          <w:rFonts w:ascii="Times New Roman" w:hAnsi="Times New Roman" w:cs="Times New Roman"/>
-          <w:sz w:val="24"/>
-        </w:rPr>
-      </w:pPr>
-      <w:r>
-        <w:rPr>
-          <w:rFonts w:ascii="Times New Roman" w:hAnsi="Times New Roman" w:cs="Times New Roman"/>
-          <w:sz w:val="24"/>
-        </w:rPr>
-        <w:t>see if nouns like atmosphere are in top 20/30</w:t>
-      </w:r>
-    </w:p>
-    <w:p>
-      <w:pPr>
-        <w:pStyle w:val="a3"/>
-        <w:numPr>
-          <w:ilvl w:val="2"/>
-          <w:numId w:val="5"/>
-        </w:numPr>
-        <w:ind w:firstLineChars="0"/>
-        <w:rPr>
-          <w:rFonts w:ascii="Times New Roman" w:hAnsi="Times New Roman" w:cs="Times New Roman"/>
-          <w:sz w:val="24"/>
-        </w:rPr>
-      </w:pPr>
-      <w:r>
-        <w:rPr>
-          <w:rFonts w:ascii="Times New Roman" w:hAnsi="Times New Roman" w:cs="Times New Roman"/>
-          <w:sz w:val="24"/>
-        </w:rPr>
-        <w:t xml:space="preserve">see if </w:t>
-      </w:r>
-      <w:proofErr w:type="spellStart"/>
-      <w:r>
-        <w:rPr>
-          <w:rFonts w:ascii="Times New Roman" w:hAnsi="Times New Roman" w:cs="Times New Roman"/>
-          <w:sz w:val="24"/>
-        </w:rPr>
-        <w:t>abjectives</w:t>
-      </w:r>
-      <w:proofErr w:type="spellEnd"/>
-      <w:r>
-        <w:rPr>
-          <w:rFonts w:ascii="Times New Roman" w:hAnsi="Times New Roman" w:cs="Times New Roman"/>
-          <w:sz w:val="24"/>
-        </w:rPr>
-        <w:t xml:space="preserve"> like friendly, fresh, busy are in top 20/30</w:t>
-      </w:r>
-    </w:p>
-    <w:p>
-      <w:pPr>
-        <w:pStyle w:val="a3"/>
-        <w:numPr>
-          <w:ilvl w:val="2"/>
-          <w:numId w:val="5"/>
-        </w:numPr>
-        <w:ind w:firstLineChars="0"/>
-        <w:rPr>
-          <w:rFonts w:ascii="Times New Roman" w:hAnsi="Times New Roman" w:cs="Times New Roman"/>
-          <w:sz w:val="24"/>
-        </w:rPr>
-      </w:pPr>
-      <w:r>
-        <w:rPr>
-          <w:rFonts w:ascii="Times New Roman" w:hAnsi="Times New Roman" w:cs="Times New Roman"/>
-          <w:sz w:val="24"/>
-        </w:rPr>
-        <w:t>Tests to draw some conclusions</w:t>
-      </w:r>
-      <w:r>
-        <w:rPr>
-          <w:rFonts w:ascii="Times New Roman" w:hAnsi="Times New Roman" w:cs="Times New Roman"/>
-          <w:sz w:val="24"/>
-        </w:rPr>
-        <w:t xml:space="preserve"> that can answer our questions</w:t>
-      </w:r>
-    </w:p>
-    <w:p>
-      <w:pPr>
-        <w:rPr>
-          <w:rFonts w:ascii="Times New Roman" w:hAnsi="Times New Roman" w:cs="Times New Roman"/>
-          <w:sz w:val="24"/>
-        </w:rPr>
-      </w:pPr>
-    </w:p>
-    <w:p>
-      <w:pPr>
-        <w:rPr>
-          <w:rFonts w:ascii="Times New Roman" w:hAnsi="Times New Roman" w:cs="Times New Roman"/>
           <w:b/>
           <w:bCs/>
-          <w:i/>
-          <w:iCs/>
-          <w:sz w:val="24"/>
-          <w:u w:val="single"/>
+          <w:sz w:val="24"/>
         </w:rPr>
       </w:pPr>
       <w:r>
@@ -1811,95 +1548,71 @@
           <w:rFonts w:ascii="Times New Roman" w:hAnsi="Times New Roman" w:cs="Times New Roman"/>
           <w:b/>
           <w:bCs/>
-          <w:i/>
-          <w:iCs/>
-          <w:sz w:val="24"/>
-          <w:u w:val="single"/>
-        </w:rPr>
-        <w:t>Question4: extra services that are beneficial</w:t>
+          <w:sz w:val="24"/>
+        </w:rPr>
+        <w:t xml:space="preserve">Plots showing </w:t>
+      </w:r>
+      <w:r>
+        <w:rPr>
+          <w:rFonts w:ascii="Times New Roman" w:hAnsi="Times New Roman" w:cs="Times New Roman"/>
+          <w:b/>
+          <w:bCs/>
+          <w:sz w:val="24"/>
+        </w:rPr>
+        <w:t>frequency</w:t>
+      </w:r>
+      <w:r>
+        <w:rPr>
+          <w:rFonts w:ascii="Times New Roman" w:hAnsi="Times New Roman" w:cs="Times New Roman"/>
+          <w:b/>
+          <w:bCs/>
+          <w:sz w:val="24"/>
+        </w:rPr>
+        <w:t xml:space="preserve"> of </w:t>
+      </w:r>
+      <w:r>
+        <w:rPr>
+          <w:rFonts w:ascii="Times New Roman" w:hAnsi="Times New Roman" w:cs="Times New Roman"/>
+          <w:b/>
+          <w:bCs/>
+          <w:sz w:val="24"/>
+        </w:rPr>
+        <w:t>words</w:t>
+      </w:r>
+      <w:r>
+        <w:rPr>
+          <w:rFonts w:ascii="Times New Roman" w:hAnsi="Times New Roman" w:cs="Times New Roman"/>
+          <w:b/>
+          <w:bCs/>
+          <w:sz w:val="24"/>
+        </w:rPr>
+        <w:t xml:space="preserve"> by rating of business</w:t>
       </w:r>
     </w:p>
     <w:p>
       <w:pPr>
         <w:pStyle w:val="a3"/>
-        <w:numPr>
-          <w:ilvl w:val="3"/>
-          <w:numId w:val="5"/>
-        </w:numPr>
-        <w:ind w:firstLineChars="0"/>
-        <w:rPr>
-          <w:rFonts w:ascii="Times New Roman" w:hAnsi="Times New Roman" w:cs="Times New Roman"/>
-          <w:sz w:val="24"/>
-        </w:rPr>
-      </w:pPr>
-      <w:r>
-        <w:rPr>
-          <w:rFonts w:ascii="Times New Roman" w:hAnsi="Times New Roman" w:cs="Times New Roman"/>
-          <w:sz w:val="24"/>
-        </w:rPr>
-        <w:t>Takeout service has significant influence on ratings. It’s better to offer takeout option.</w:t>
-      </w:r>
-    </w:p>
-    <w:p>
-      <w:pPr>
-        <w:pStyle w:val="a3"/>
-        <w:numPr>
-          <w:ilvl w:val="3"/>
-          <w:numId w:val="5"/>
-        </w:numPr>
-        <w:ind w:firstLineChars="0"/>
-        <w:rPr>
-          <w:rFonts w:ascii="Times New Roman" w:hAnsi="Times New Roman" w:cs="Times New Roman"/>
-          <w:sz w:val="24"/>
-        </w:rPr>
-      </w:pPr>
-      <w:r>
-        <w:rPr>
-          <w:rFonts w:ascii="Times New Roman" w:hAnsi="Times New Roman" w:cs="Times New Roman"/>
-          <w:sz w:val="24"/>
-        </w:rPr>
-        <w:t>Good for groups significant, better to be good for groups</w:t>
-      </w:r>
-    </w:p>
-    <w:p>
-      <w:pPr>
-        <w:pStyle w:val="a3"/>
-        <w:numPr>
-          <w:ilvl w:val="3"/>
-          <w:numId w:val="5"/>
-        </w:numPr>
-        <w:ind w:firstLineChars="0"/>
-        <w:rPr>
-          <w:rFonts w:ascii="Times New Roman" w:hAnsi="Times New Roman" w:cs="Times New Roman"/>
-          <w:sz w:val="24"/>
-        </w:rPr>
-      </w:pPr>
-      <w:r>
-        <w:rPr>
-          <w:rFonts w:ascii="Times New Roman" w:hAnsi="Times New Roman" w:cs="Times New Roman"/>
-          <w:sz w:val="24"/>
-        </w:rPr>
-        <w:t>TV significant, pubs with TV rating distributed more uniformly</w:t>
-      </w:r>
-    </w:p>
-    <w:p>
-      <w:pPr>
-        <w:rPr>
-          <w:rFonts w:ascii="Times New Roman" w:hAnsi="Times New Roman" w:cs="Times New Roman"/>
-          <w:sz w:val="24"/>
-        </w:rPr>
-      </w:pPr>
-      <w:r>
-        <w:rPr>
-          <w:rFonts w:ascii="Times New Roman" w:hAnsi="Times New Roman" w:cs="Times New Roman"/>
+        <w:ind w:left="420" w:firstLineChars="0" w:firstLine="0"/>
+        <w:rPr>
+          <w:rFonts w:ascii="Times New Roman" w:hAnsi="Times New Roman" w:cs="Times New Roman"/>
+          <w:b/>
+          <w:bCs/>
+          <w:sz w:val="24"/>
+        </w:rPr>
+      </w:pPr>
+      <w:r>
+        <w:rPr>
+          <w:rFonts w:ascii="Times New Roman" w:hAnsi="Times New Roman" w:cs="Times New Roman" w:hint="eastAsia"/>
+          <w:b/>
+          <w:bCs/>
           <w:noProof/>
           <w:sz w:val="24"/>
         </w:rPr>
         <w:drawing>
           <wp:inline distT="0" distB="0" distL="0" distR="0">
-            <wp:extent cx="4407408" cy="2523674"/>
-            <wp:effectExtent l="0" t="0" r="0" b="3810"/>
-            <wp:docPr id="1" name="图片 1"/>
+            <wp:extent cx="3573294" cy="2424735"/>
+            <wp:effectExtent l="0" t="0" r="0" b="1270"/>
+            <wp:docPr id="8" name="图片 8" descr="图表, 条形图, 直方图&#10;&#10;描述已自动生成"/>
             <wp:cNvGraphicFramePr>
               <a:graphicFrameLocks xmlns:a="http://schemas.openxmlformats.org/drawingml/2006/main" noChangeAspect="1"/>
             </wp:cNvGraphicFramePr>
@@ -1907,11 +1620,11 @@
               <a:graphicData uri="http://schemas.openxmlformats.org/drawingml/2006/picture">
                 <pic:pic xmlns:pic="http://schemas.openxmlformats.org/drawingml/2006/picture">
                   <pic:nvPicPr>
-                    <pic:cNvPr id="1" name="图片 1"/>
+                    <pic:cNvPr id="8" name="图片 8" descr="图表, 条形图, 直方图&#10;&#10;描述已自动生成"/>
                     <pic:cNvPicPr/>
                   </pic:nvPicPr>
                   <pic:blipFill>
-                    <a:blip r:embed="rId9" cstate="print">
+                    <a:blip r:embed="rId9">
                       <a:extLst>
                         <a:ext uri="{28A0092B-C50C-407E-A947-70E740481C1C}">
                           <a14:useLocalDpi xmlns:a14="http://schemas.microsoft.com/office/drawing/2010/main" val="0"/>
@@ -1925,7 +1638,7 @@
                   <pic:spPr>
                     <a:xfrm>
                       <a:off x="0" y="0"/>
-                      <a:ext cx="4428510" cy="2535757"/>
+                      <a:ext cx="3623046" cy="2458495"/>
                     </a:xfrm>
                     <a:prstGeom prst="rect">
                       <a:avLst/>
@@ -1937,12 +1650,323 @@
           </wp:inline>
         </w:drawing>
       </w:r>
+      <w:r>
+        <w:rPr>
+          <w:rFonts w:ascii="Times New Roman" w:hAnsi="Times New Roman" w:cs="Times New Roman" w:hint="eastAsia"/>
+          <w:b/>
+          <w:bCs/>
+          <w:noProof/>
+          <w:sz w:val="24"/>
+        </w:rPr>
+        <w:drawing>
+          <wp:inline distT="0" distB="0" distL="0" distR="0">
+            <wp:extent cx="3622104" cy="2457856"/>
+            <wp:effectExtent l="0" t="0" r="0" b="6350"/>
+            <wp:docPr id="10" name="图片 10" descr="图表, 条形图, 直方图&#10;&#10;描述已自动生成"/>
+            <wp:cNvGraphicFramePr>
+              <a:graphicFrameLocks xmlns:a="http://schemas.openxmlformats.org/drawingml/2006/main" noChangeAspect="1"/>
+            </wp:cNvGraphicFramePr>
+            <a:graphic xmlns:a="http://schemas.openxmlformats.org/drawingml/2006/main">
+              <a:graphicData uri="http://schemas.openxmlformats.org/drawingml/2006/picture">
+                <pic:pic xmlns:pic="http://schemas.openxmlformats.org/drawingml/2006/picture">
+                  <pic:nvPicPr>
+                    <pic:cNvPr id="10" name="图片 10" descr="图表, 条形图, 直方图&#10;&#10;描述已自动生成"/>
+                    <pic:cNvPicPr/>
+                  </pic:nvPicPr>
+                  <pic:blipFill>
+                    <a:blip r:embed="rId10">
+                      <a:extLst>
+                        <a:ext uri="{28A0092B-C50C-407E-A947-70E740481C1C}">
+                          <a14:useLocalDpi xmlns:a14="http://schemas.microsoft.com/office/drawing/2010/main" val="0"/>
+                        </a:ext>
+                      </a:extLst>
+                    </a:blip>
+                    <a:stretch>
+                      <a:fillRect/>
+                    </a:stretch>
+                  </pic:blipFill>
+                  <pic:spPr>
+                    <a:xfrm>
+                      <a:off x="0" y="0"/>
+                      <a:ext cx="3634739" cy="2466429"/>
+                    </a:xfrm>
+                    <a:prstGeom prst="rect">
+                      <a:avLst/>
+                    </a:prstGeom>
+                  </pic:spPr>
+                </pic:pic>
+              </a:graphicData>
+            </a:graphic>
+          </wp:inline>
+        </w:drawing>
+      </w:r>
+      <w:r>
+        <w:rPr>
+          <w:rFonts w:ascii="Times New Roman" w:hAnsi="Times New Roman" w:cs="Times New Roman" w:hint="eastAsia"/>
+          <w:b/>
+          <w:bCs/>
+          <w:noProof/>
+          <w:sz w:val="24"/>
+        </w:rPr>
+        <w:drawing>
+          <wp:inline distT="0" distB="0" distL="0" distR="0">
+            <wp:extent cx="3728936" cy="2530349"/>
+            <wp:effectExtent l="0" t="0" r="5080" b="0"/>
+            <wp:docPr id="9" name="图片 9" descr="图表, 条形图, 直方图&#10;&#10;描述已自动生成"/>
+            <wp:cNvGraphicFramePr>
+              <a:graphicFrameLocks xmlns:a="http://schemas.openxmlformats.org/drawingml/2006/main" noChangeAspect="1"/>
+            </wp:cNvGraphicFramePr>
+            <a:graphic xmlns:a="http://schemas.openxmlformats.org/drawingml/2006/main">
+              <a:graphicData uri="http://schemas.openxmlformats.org/drawingml/2006/picture">
+                <pic:pic xmlns:pic="http://schemas.openxmlformats.org/drawingml/2006/picture">
+                  <pic:nvPicPr>
+                    <pic:cNvPr id="9" name="图片 9" descr="图表, 条形图, 直方图&#10;&#10;描述已自动生成"/>
+                    <pic:cNvPicPr/>
+                  </pic:nvPicPr>
+                  <pic:blipFill>
+                    <a:blip r:embed="rId11">
+                      <a:extLst>
+                        <a:ext uri="{28A0092B-C50C-407E-A947-70E740481C1C}">
+                          <a14:useLocalDpi xmlns:a14="http://schemas.microsoft.com/office/drawing/2010/main" val="0"/>
+                        </a:ext>
+                      </a:extLst>
+                    </a:blip>
+                    <a:stretch>
+                      <a:fillRect/>
+                    </a:stretch>
+                  </pic:blipFill>
+                  <pic:spPr>
+                    <a:xfrm>
+                      <a:off x="0" y="0"/>
+                      <a:ext cx="3754989" cy="2548028"/>
+                    </a:xfrm>
+                    <a:prstGeom prst="rect">
+                      <a:avLst/>
+                    </a:prstGeom>
+                  </pic:spPr>
+                </pic:pic>
+              </a:graphicData>
+            </a:graphic>
+          </wp:inline>
+        </w:drawing>
+      </w:r>
+      <w:r>
+        <w:rPr>
+          <w:rFonts w:ascii="Times New Roman" w:hAnsi="Times New Roman" w:cs="Times New Roman" w:hint="eastAsia"/>
+          <w:b/>
+          <w:bCs/>
+          <w:noProof/>
+          <w:sz w:val="24"/>
+        </w:rPr>
+        <w:lastRenderedPageBreak/>
+        <w:drawing>
+          <wp:inline distT="0" distB="0" distL="0" distR="0">
+            <wp:extent cx="3612545" cy="2451370"/>
+            <wp:effectExtent l="0" t="0" r="0" b="0"/>
+            <wp:docPr id="11" name="图片 11" descr="图表&#10;&#10;描述已自动生成"/>
+            <wp:cNvGraphicFramePr>
+              <a:graphicFrameLocks xmlns:a="http://schemas.openxmlformats.org/drawingml/2006/main" noChangeAspect="1"/>
+            </wp:cNvGraphicFramePr>
+            <a:graphic xmlns:a="http://schemas.openxmlformats.org/drawingml/2006/main">
+              <a:graphicData uri="http://schemas.openxmlformats.org/drawingml/2006/picture">
+                <pic:pic xmlns:pic="http://schemas.openxmlformats.org/drawingml/2006/picture">
+                  <pic:nvPicPr>
+                    <pic:cNvPr id="11" name="图片 11" descr="图表&#10;&#10;描述已自动生成"/>
+                    <pic:cNvPicPr/>
+                  </pic:nvPicPr>
+                  <pic:blipFill>
+                    <a:blip r:embed="rId12">
+                      <a:extLst>
+                        <a:ext uri="{28A0092B-C50C-407E-A947-70E740481C1C}">
+                          <a14:useLocalDpi xmlns:a14="http://schemas.microsoft.com/office/drawing/2010/main" val="0"/>
+                        </a:ext>
+                      </a:extLst>
+                    </a:blip>
+                    <a:stretch>
+                      <a:fillRect/>
+                    </a:stretch>
+                  </pic:blipFill>
+                  <pic:spPr>
+                    <a:xfrm>
+                      <a:off x="0" y="0"/>
+                      <a:ext cx="3650287" cy="2476981"/>
+                    </a:xfrm>
+                    <a:prstGeom prst="rect">
+                      <a:avLst/>
+                    </a:prstGeom>
+                  </pic:spPr>
+                </pic:pic>
+              </a:graphicData>
+            </a:graphic>
+          </wp:inline>
+        </w:drawing>
+      </w:r>
+    </w:p>
+    <w:p>
+      <w:pPr>
+        <w:pStyle w:val="a3"/>
+        <w:ind w:left="420" w:firstLineChars="0" w:firstLine="0"/>
+        <w:rPr>
+          <w:rFonts w:ascii="Times New Roman" w:hAnsi="Times New Roman" w:cs="Times New Roman" w:hint="eastAsia"/>
+          <w:b/>
+          <w:bCs/>
+          <w:sz w:val="24"/>
+        </w:rPr>
+      </w:pPr>
     </w:p>
     <w:p>
       <w:pPr>
         <w:pStyle w:val="a3"/>
         <w:numPr>
-          <w:ilvl w:val="3"/>
+          <w:ilvl w:val="0"/>
+          <w:numId w:val="8"/>
+        </w:numPr>
+        <w:ind w:firstLineChars="0"/>
+        <w:rPr>
+          <w:rFonts w:ascii="Times New Roman" w:hAnsi="Times New Roman" w:cs="Times New Roman" w:hint="eastAsia"/>
+          <w:sz w:val="24"/>
+        </w:rPr>
+      </w:pPr>
+      <w:r>
+        <w:rPr>
+          <w:rFonts w:ascii="Times New Roman" w:hAnsi="Times New Roman" w:cs="Times New Roman"/>
+          <w:sz w:val="24"/>
+        </w:rPr>
+        <w:t>Distribution of ratings</w:t>
+      </w:r>
+      <w:r>
+        <w:rPr>
+          <w:rFonts w:ascii="Times New Roman" w:hAnsi="Times New Roman" w:cs="Times New Roman"/>
+          <w:sz w:val="24"/>
+        </w:rPr>
+        <w:t>; mean ratings; mean length of reviews</w:t>
+      </w:r>
+    </w:p>
+    <w:p>
+      <w:pPr>
+        <w:rPr>
+          <w:rFonts w:ascii="Times New Roman" w:hAnsi="Times New Roman" w:cs="Times New Roman"/>
+          <w:sz w:val="24"/>
+        </w:rPr>
+      </w:pPr>
+      <w:r>
+        <w:rPr>
+          <w:rFonts w:ascii="Times New Roman" w:hAnsi="Times New Roman" w:cs="Times New Roman"/>
+          <w:noProof/>
+          <w:sz w:val="24"/>
+        </w:rPr>
+        <w:drawing>
+          <wp:inline distT="0" distB="0" distL="0" distR="0">
+            <wp:extent cx="2610418" cy="2386086"/>
+            <wp:effectExtent l="0" t="0" r="6350" b="1905"/>
+            <wp:docPr id="6" name="图片 6" descr="图表, 直方图&#10;&#10;描述已自动生成"/>
+            <wp:cNvGraphicFramePr>
+              <a:graphicFrameLocks xmlns:a="http://schemas.openxmlformats.org/drawingml/2006/main" noChangeAspect="1"/>
+            </wp:cNvGraphicFramePr>
+            <a:graphic xmlns:a="http://schemas.openxmlformats.org/drawingml/2006/main">
+              <a:graphicData uri="http://schemas.openxmlformats.org/drawingml/2006/picture">
+                <pic:pic xmlns:pic="http://schemas.openxmlformats.org/drawingml/2006/picture">
+                  <pic:nvPicPr>
+                    <pic:cNvPr id="6" name="图片 6" descr="图表, 直方图&#10;&#10;描述已自动生成"/>
+                    <pic:cNvPicPr/>
+                  </pic:nvPicPr>
+                  <pic:blipFill>
+                    <a:blip r:embed="rId13">
+                      <a:extLst>
+                        <a:ext uri="{28A0092B-C50C-407E-A947-70E740481C1C}">
+                          <a14:useLocalDpi xmlns:a14="http://schemas.microsoft.com/office/drawing/2010/main" val="0"/>
+                        </a:ext>
+                      </a:extLst>
+                    </a:blip>
+                    <a:stretch>
+                      <a:fillRect/>
+                    </a:stretch>
+                  </pic:blipFill>
+                  <pic:spPr>
+                    <a:xfrm>
+                      <a:off x="0" y="0"/>
+                      <a:ext cx="2635141" cy="2408685"/>
+                    </a:xfrm>
+                    <a:prstGeom prst="rect">
+                      <a:avLst/>
+                    </a:prstGeom>
+                  </pic:spPr>
+                </pic:pic>
+              </a:graphicData>
+            </a:graphic>
+          </wp:inline>
+        </w:drawing>
+      </w:r>
+      <w:r>
+        <w:rPr>
+          <w:rFonts w:ascii="Times New Roman" w:hAnsi="Times New Roman" w:cs="Times New Roman"/>
+          <w:noProof/>
+          <w:sz w:val="24"/>
+        </w:rPr>
+        <w:drawing>
+          <wp:inline distT="0" distB="0" distL="0" distR="0">
+            <wp:extent cx="2603798" cy="2380034"/>
+            <wp:effectExtent l="0" t="0" r="0" b="0"/>
+            <wp:docPr id="7" name="图片 7" descr="图表, 直方图&#10;&#10;描述已自动生成"/>
+            <wp:cNvGraphicFramePr>
+              <a:graphicFrameLocks xmlns:a="http://schemas.openxmlformats.org/drawingml/2006/main" noChangeAspect="1"/>
+            </wp:cNvGraphicFramePr>
+            <a:graphic xmlns:a="http://schemas.openxmlformats.org/drawingml/2006/main">
+              <a:graphicData uri="http://schemas.openxmlformats.org/drawingml/2006/picture">
+                <pic:pic xmlns:pic="http://schemas.openxmlformats.org/drawingml/2006/picture">
+                  <pic:nvPicPr>
+                    <pic:cNvPr id="7" name="图片 7" descr="图表, 直方图&#10;&#10;描述已自动生成"/>
+                    <pic:cNvPicPr/>
+                  </pic:nvPicPr>
+                  <pic:blipFill>
+                    <a:blip r:embed="rId14">
+                      <a:extLst>
+                        <a:ext uri="{28A0092B-C50C-407E-A947-70E740481C1C}">
+                          <a14:useLocalDpi xmlns:a14="http://schemas.microsoft.com/office/drawing/2010/main" val="0"/>
+                        </a:ext>
+                      </a:extLst>
+                    </a:blip>
+                    <a:stretch>
+                      <a:fillRect/>
+                    </a:stretch>
+                  </pic:blipFill>
+                  <pic:spPr>
+                    <a:xfrm>
+                      <a:off x="0" y="0"/>
+                      <a:ext cx="2605878" cy="2381935"/>
+                    </a:xfrm>
+                    <a:prstGeom prst="rect">
+                      <a:avLst/>
+                    </a:prstGeom>
+                  </pic:spPr>
+                </pic:pic>
+              </a:graphicData>
+            </a:graphic>
+          </wp:inline>
+        </w:drawing>
+      </w:r>
+    </w:p>
+    <w:p>
+      <w:pPr>
+        <w:rPr>
+          <w:rFonts w:ascii="Times New Roman" w:hAnsi="Times New Roman" w:cs="Times New Roman" w:hint="eastAsia"/>
+          <w:sz w:val="24"/>
+        </w:rPr>
+      </w:pPr>
+    </w:p>
+    <w:p>
+      <w:pPr>
+        <w:rPr>
+          <w:rFonts w:ascii="Times New Roman" w:hAnsi="Times New Roman" w:cs="Times New Roman"/>
+          <w:sz w:val="24"/>
+        </w:rPr>
+      </w:pPr>
+    </w:p>
+    <w:p>
+      <w:pPr>
+        <w:pStyle w:val="a3"/>
+        <w:numPr>
+          <w:ilvl w:val="2"/>
           <w:numId w:val="5"/>
         </w:numPr>
         <w:ind w:firstLineChars="0"/>
@@ -1951,28 +1975,26 @@
           <w:sz w:val="24"/>
         </w:rPr>
       </w:pPr>
-      <w:proofErr w:type="spellStart"/>
-      <w:r>
-        <w:rPr>
-          <w:rFonts w:ascii="Times New Roman" w:hAnsi="Times New Roman" w:cs="Times New Roman"/>
-          <w:sz w:val="24"/>
-        </w:rPr>
-        <w:t>Wifi</w:t>
-      </w:r>
-      <w:proofErr w:type="spellEnd"/>
-      <w:r>
-        <w:rPr>
-          <w:rFonts w:ascii="Times New Roman" w:hAnsi="Times New Roman" w:cs="Times New Roman"/>
-          <w:sz w:val="24"/>
-        </w:rPr>
-        <w:t xml:space="preserve"> significant</w:t>
+      <w:r>
+        <w:rPr>
+          <w:rFonts w:ascii="Times New Roman" w:hAnsi="Times New Roman" w:cs="Times New Roman"/>
+          <w:sz w:val="24"/>
+        </w:rPr>
+        <w:t>EDA plots</w:t>
+      </w:r>
+      <w:r>
+        <w:rPr>
+          <w:rFonts w:ascii="Times New Roman" w:hAnsi="Times New Roman" w:cs="Times New Roman"/>
+          <w:sz w:val="24"/>
+        </w:rPr>
+        <w:t xml:space="preserve"> of nouns, and adjectives</w:t>
       </w:r>
     </w:p>
     <w:p>
       <w:pPr>
         <w:pStyle w:val="a3"/>
         <w:numPr>
-          <w:ilvl w:val="3"/>
+          <w:ilvl w:val="2"/>
           <w:numId w:val="5"/>
         </w:numPr>
         <w:ind w:firstLineChars="0"/>
@@ -1986,14 +2008,14 @@
           <w:rFonts w:ascii="Times New Roman" w:hAnsi="Times New Roman" w:cs="Times New Roman"/>
           <w:sz w:val="24"/>
         </w:rPr>
-        <w:t>Restaurant delivery significant</w:t>
+        <w:t>see if nouns like atmosphere are in top 20/30</w:t>
       </w:r>
     </w:p>
     <w:p>
       <w:pPr>
         <w:pStyle w:val="a3"/>
         <w:numPr>
-          <w:ilvl w:val="3"/>
+          <w:ilvl w:val="2"/>
           <w:numId w:val="5"/>
         </w:numPr>
         <w:ind w:firstLineChars="0"/>
@@ -2002,24 +2024,74 @@
           <w:sz w:val="24"/>
         </w:rPr>
       </w:pPr>
+      <w:r>
+        <w:rPr>
+          <w:rFonts w:ascii="Times New Roman" w:hAnsi="Times New Roman" w:cs="Times New Roman"/>
+          <w:sz w:val="24"/>
+        </w:rPr>
+        <w:t xml:space="preserve">see if </w:t>
+      </w:r>
+      <w:proofErr w:type="spellStart"/>
+      <w:r>
+        <w:rPr>
+          <w:rFonts w:ascii="Times New Roman" w:hAnsi="Times New Roman" w:cs="Times New Roman"/>
+          <w:sz w:val="24"/>
+        </w:rPr>
+        <w:t>abjectives</w:t>
+      </w:r>
+      <w:proofErr w:type="spellEnd"/>
+      <w:r>
+        <w:rPr>
+          <w:rFonts w:ascii="Times New Roman" w:hAnsi="Times New Roman" w:cs="Times New Roman"/>
+          <w:sz w:val="24"/>
+        </w:rPr>
+        <w:t xml:space="preserve"> like friendly, fresh, busy are in top 20/30</w:t>
+      </w:r>
     </w:p>
     <w:p>
       <w:pPr>
         <w:pStyle w:val="a3"/>
-        <w:ind w:left="360" w:firstLineChars="0" w:firstLine="0"/>
-        <w:rPr>
-          <w:rFonts w:ascii="Times New Roman" w:hAnsi="Times New Roman" w:cs="Times New Roman"/>
-          <w:sz w:val="24"/>
-        </w:rPr>
-      </w:pPr>
-    </w:p>
-    <w:p>
-      <w:pPr>
-        <w:rPr>
-          <w:rFonts w:ascii="Times New Roman" w:hAnsi="Times New Roman" w:cs="Times New Roman"/>
+        <w:numPr>
+          <w:ilvl w:val="2"/>
+          <w:numId w:val="5"/>
+        </w:numPr>
+        <w:ind w:firstLineChars="0"/>
+        <w:rPr>
+          <w:rFonts w:ascii="Times New Roman" w:hAnsi="Times New Roman" w:cs="Times New Roman"/>
+          <w:sz w:val="24"/>
+        </w:rPr>
+      </w:pPr>
+      <w:r>
+        <w:rPr>
+          <w:rFonts w:ascii="Times New Roman" w:hAnsi="Times New Roman" w:cs="Times New Roman"/>
+          <w:sz w:val="24"/>
+        </w:rPr>
+        <w:t>Tests to draw some conclusions</w:t>
+      </w:r>
+      <w:r>
+        <w:rPr>
+          <w:rFonts w:ascii="Times New Roman" w:hAnsi="Times New Roman" w:cs="Times New Roman"/>
+          <w:sz w:val="24"/>
+        </w:rPr>
+        <w:t xml:space="preserve"> that can answer our questions</w:t>
+      </w:r>
+    </w:p>
+    <w:p>
+      <w:pPr>
+        <w:rPr>
+          <w:rFonts w:ascii="Times New Roman" w:hAnsi="Times New Roman" w:cs="Times New Roman" w:hint="eastAsia"/>
+          <w:sz w:val="24"/>
+        </w:rPr>
+      </w:pPr>
+    </w:p>
+    <w:p>
+      <w:pPr>
+        <w:rPr>
+          <w:rFonts w:ascii="Times New Roman" w:hAnsi="Times New Roman" w:cs="Times New Roman" w:hint="eastAsia"/>
           <w:b/>
           <w:bCs/>
-          <w:sz w:val="24"/>
+          <w:sz w:val="28"/>
+          <w:szCs w:val="28"/>
           <w:u w:val="single"/>
         </w:rPr>
       </w:pPr>
@@ -2028,32 +2100,131 @@
           <w:rFonts w:ascii="Times New Roman" w:hAnsi="Times New Roman" w:cs="Times New Roman"/>
           <w:b/>
           <w:bCs/>
-          <w:sz w:val="24"/>
+          <w:sz w:val="28"/>
+          <w:szCs w:val="28"/>
           <w:u w:val="single"/>
         </w:rPr>
-        <w:t>Key findings about business</w:t>
-      </w:r>
-    </w:p>
-    <w:p>
-      <w:pPr>
-        <w:rPr>
-          <w:rFonts w:ascii="Times New Roman" w:hAnsi="Times New Roman" w:cs="Times New Roman"/>
-          <w:sz w:val="24"/>
-        </w:rPr>
-      </w:pPr>
-    </w:p>
-    <w:p>
-      <w:pPr>
-        <w:rPr>
-          <w:rFonts w:ascii="Times New Roman" w:hAnsi="Times New Roman" w:cs="Times New Roman"/>
-          <w:sz w:val="24"/>
-        </w:rPr>
-      </w:pPr>
-      <w:r>
-        <w:rPr>
-          <w:rFonts w:ascii="Times New Roman" w:hAnsi="Times New Roman" w:cs="Times New Roman"/>
-          <w:sz w:val="24"/>
-        </w:rPr>
+        <w:t>Analysis of pubs marke</w:t>
+      </w:r>
+      <w:r>
+        <w:rPr>
+          <w:rFonts w:ascii="Times New Roman" w:hAnsi="Times New Roman" w:cs="Times New Roman"/>
+          <w:b/>
+          <w:bCs/>
+          <w:sz w:val="28"/>
+          <w:szCs w:val="28"/>
+          <w:u w:val="single"/>
+        </w:rPr>
+        <w:t>t</w:t>
+      </w:r>
+    </w:p>
+    <w:p>
+      <w:pPr>
+        <w:rPr>
+          <w:rFonts w:ascii="Times New Roman" w:hAnsi="Times New Roman" w:cs="Times New Roman"/>
+          <w:sz w:val="24"/>
+        </w:rPr>
+      </w:pPr>
+    </w:p>
+    <w:p>
+      <w:pPr>
+        <w:rPr>
+          <w:rFonts w:ascii="Times New Roman" w:hAnsi="Times New Roman" w:cs="Times New Roman" w:hint="eastAsia"/>
+          <w:sz w:val="24"/>
+        </w:rPr>
+      </w:pPr>
+      <w:r>
+        <w:rPr>
+          <w:rFonts w:ascii="Times New Roman" w:hAnsi="Times New Roman" w:cs="Times New Roman"/>
+          <w:sz w:val="24"/>
+        </w:rPr>
+        <w:t xml:space="preserve">We construct a </w:t>
+      </w:r>
+      <w:proofErr w:type="gramStart"/>
+      <w:r>
+        <w:rPr>
+          <w:rFonts w:ascii="Times New Roman" w:hAnsi="Times New Roman" w:cs="Times New Roman"/>
+          <w:sz w:val="24"/>
+        </w:rPr>
+        <w:t xml:space="preserve">binary variable </w:t>
+      </w:r>
+      <w:proofErr w:type="spellStart"/>
+      <w:r>
+        <w:rPr>
+          <w:rFonts w:ascii="Times New Roman" w:hAnsi="Times New Roman" w:cs="Times New Roman"/>
+          <w:sz w:val="24"/>
+        </w:rPr>
+        <w:t>stars</w:t>
+      </w:r>
+      <w:proofErr w:type="gramEnd"/>
+      <w:r>
+        <w:rPr>
+          <w:rFonts w:ascii="Times New Roman" w:hAnsi="Times New Roman" w:cs="Times New Roman"/>
+          <w:sz w:val="24"/>
+        </w:rPr>
+        <w:t>_level</w:t>
+      </w:r>
+      <w:proofErr w:type="spellEnd"/>
+      <w:r>
+        <w:rPr>
+          <w:rFonts w:ascii="Times New Roman" w:hAnsi="Times New Roman" w:cs="Times New Roman"/>
+          <w:sz w:val="24"/>
+        </w:rPr>
+        <w:t xml:space="preserve"> which equals 1 if a business’s star is greater than its median and equals 0 if a business’s star is less than its median. </w:t>
+      </w:r>
+    </w:p>
+    <w:p>
+      <w:pPr>
+        <w:rPr>
+          <w:rFonts w:ascii="Times New Roman" w:hAnsi="Times New Roman" w:cs="Times New Roman" w:hint="eastAsia"/>
+          <w:sz w:val="24"/>
+        </w:rPr>
+      </w:pPr>
+    </w:p>
+    <w:p>
+      <w:pPr>
+        <w:rPr>
+          <w:rFonts w:ascii="Times New Roman" w:hAnsi="Times New Roman" w:cs="Times New Roman"/>
+          <w:sz w:val="24"/>
+        </w:rPr>
+      </w:pPr>
+      <w:r>
+        <w:rPr>
+          <w:rFonts w:ascii="Times New Roman" w:hAnsi="Times New Roman" w:cs="Times New Roman"/>
+          <w:sz w:val="24"/>
+        </w:rPr>
+        <w:t>conduct chi square test of test the independency between attributes and the … variable.</w:t>
+      </w:r>
+    </w:p>
+    <w:p>
+      <w:pPr>
+        <w:rPr>
+          <w:rFonts w:ascii="Times New Roman" w:hAnsi="Times New Roman" w:cs="Times New Roman"/>
+          <w:sz w:val="24"/>
+        </w:rPr>
+      </w:pPr>
+    </w:p>
+    <w:p>
+      <w:pPr>
+        <w:rPr>
+          <w:rFonts w:ascii="Times New Roman" w:hAnsi="Times New Roman" w:cs="Times New Roman"/>
+          <w:sz w:val="24"/>
+        </w:rPr>
+      </w:pPr>
+    </w:p>
+    <w:p>
+      <w:pPr>
+        <w:rPr>
+          <w:rFonts w:ascii="Times New Roman" w:hAnsi="Times New Roman" w:cs="Times New Roman"/>
+          <w:sz w:val="24"/>
+        </w:rPr>
+      </w:pPr>
+      <w:r>
+        <w:rPr>
+          <w:rFonts w:ascii="Times New Roman" w:hAnsi="Times New Roman" w:cs="Times New Roman"/>
+          <w:sz w:val="24"/>
+        </w:rPr>
+        <w:lastRenderedPageBreak/>
         <w:t>A multiple regression:</w:t>
       </w:r>
     </w:p>
@@ -2084,7 +2255,6 @@
           <w:rFonts w:ascii="Times New Roman" w:hAnsi="Times New Roman" w:cs="Times New Roman"/>
           <w:sz w:val="24"/>
         </w:rPr>
-        <w:lastRenderedPageBreak/>
         <w:t xml:space="preserve">Explanatory variables: </w:t>
       </w:r>
       <w:r>
@@ -2926,6 +3096,7 @@
           <w:rFonts w:ascii="Times New Roman" w:hAnsi="Times New Roman" w:cs="Times New Roman"/>
           <w:sz w:val="24"/>
         </w:rPr>
+        <w:lastRenderedPageBreak/>
         <w:t>retain all the tips of pubs</w:t>
       </w:r>
     </w:p>
@@ -2968,7 +3139,6 @@
           <w:rFonts w:ascii="Times New Roman" w:hAnsi="Times New Roman" w:cs="Times New Roman"/>
           <w:sz w:val="24"/>
         </w:rPr>
-        <w:lastRenderedPageBreak/>
         <w:t>tokenization</w:t>
       </w:r>
     </w:p>
@@ -3235,7 +3405,7 @@
   <w:abstractNum w:abstractNumId="0" w15:restartNumberingAfterBreak="0">
     <w:nsid w:val="10E83884"/>
     <w:multiLevelType w:val="hybridMultilevel"/>
-    <w:tmpl w:val="0046CDB2"/>
+    <w:tmpl w:val="58CCDCFE"/>
     <w:lvl w:ilvl="0" w:tplc="04090011">
       <w:start w:val="1"/>
       <w:numFmt w:val="decimal"/>
@@ -3613,6 +3783,92 @@
     </w:lvl>
   </w:abstractNum>
   <w:abstractNum w:abstractNumId="4" w15:restartNumberingAfterBreak="0">
+    <w:nsid w:val="36C4374A"/>
+    <w:multiLevelType w:val="hybridMultilevel"/>
+    <w:tmpl w:val="BA3E622E"/>
+    <w:lvl w:ilvl="0" w:tplc="04090011">
+      <w:start w:val="1"/>
+      <w:numFmt w:val="decimal"/>
+      <w:lvlText w:val="%1)"/>
+      <w:lvlJc w:val="left"/>
+      <w:pPr>
+        <w:ind w:left="420" w:hanging="420"/>
+      </w:pPr>
+    </w:lvl>
+    <w:lvl w:ilvl="1" w:tplc="04090019" w:tentative="1">
+      <w:start w:val="1"/>
+      <w:numFmt w:val="lowerLetter"/>
+      <w:lvlText w:val="%2)"/>
+      <w:lvlJc w:val="left"/>
+      <w:pPr>
+        <w:ind w:left="840" w:hanging="420"/>
+      </w:pPr>
+    </w:lvl>
+    <w:lvl w:ilvl="2" w:tplc="0409001B" w:tentative="1">
+      <w:start w:val="1"/>
+      <w:numFmt w:val="lowerRoman"/>
+      <w:lvlText w:val="%3."/>
+      <w:lvlJc w:val="right"/>
+      <w:pPr>
+        <w:ind w:left="1260" w:hanging="420"/>
+      </w:pPr>
+    </w:lvl>
+    <w:lvl w:ilvl="3" w:tplc="0409000F" w:tentative="1">
+      <w:start w:val="1"/>
+      <w:numFmt w:val="decimal"/>
+      <w:lvlText w:val="%4."/>
+      <w:lvlJc w:val="left"/>
+      <w:pPr>
+        <w:ind w:left="1680" w:hanging="420"/>
+      </w:pPr>
+    </w:lvl>
+    <w:lvl w:ilvl="4" w:tplc="04090019" w:tentative="1">
+      <w:start w:val="1"/>
+      <w:numFmt w:val="lowerLetter"/>
+      <w:lvlText w:val="%5)"/>
+      <w:lvlJc w:val="left"/>
+      <w:pPr>
+        <w:ind w:left="2100" w:hanging="420"/>
+      </w:pPr>
+    </w:lvl>
+    <w:lvl w:ilvl="5" w:tplc="0409001B" w:tentative="1">
+      <w:start w:val="1"/>
+      <w:numFmt w:val="lowerRoman"/>
+      <w:lvlText w:val="%6."/>
+      <w:lvlJc w:val="right"/>
+      <w:pPr>
+        <w:ind w:left="2520" w:hanging="420"/>
+      </w:pPr>
+    </w:lvl>
+    <w:lvl w:ilvl="6" w:tplc="0409000F" w:tentative="1">
+      <w:start w:val="1"/>
+      <w:numFmt w:val="decimal"/>
+      <w:lvlText w:val="%7."/>
+      <w:lvlJc w:val="left"/>
+      <w:pPr>
+        <w:ind w:left="2940" w:hanging="420"/>
+      </w:pPr>
+    </w:lvl>
+    <w:lvl w:ilvl="7" w:tplc="04090019" w:tentative="1">
+      <w:start w:val="1"/>
+      <w:numFmt w:val="lowerLetter"/>
+      <w:lvlText w:val="%8)"/>
+      <w:lvlJc w:val="left"/>
+      <w:pPr>
+        <w:ind w:left="3360" w:hanging="420"/>
+      </w:pPr>
+    </w:lvl>
+    <w:lvl w:ilvl="8" w:tplc="0409001B" w:tentative="1">
+      <w:start w:val="1"/>
+      <w:numFmt w:val="lowerRoman"/>
+      <w:lvlText w:val="%9."/>
+      <w:lvlJc w:val="right"/>
+      <w:pPr>
+        <w:ind w:left="3780" w:hanging="420"/>
+      </w:pPr>
+    </w:lvl>
+  </w:abstractNum>
+  <w:abstractNum w:abstractNumId="5" w15:restartNumberingAfterBreak="0">
     <w:nsid w:val="54395345"/>
     <w:multiLevelType w:val="hybridMultilevel"/>
     <w:tmpl w:val="56C2A5A0"/>
@@ -3701,7 +3957,7 @@
       </w:pPr>
     </w:lvl>
   </w:abstractNum>
-  <w:abstractNum w:abstractNumId="5" w15:restartNumberingAfterBreak="0">
+  <w:abstractNum w:abstractNumId="6" w15:restartNumberingAfterBreak="0">
     <w:nsid w:val="5A390A49"/>
     <w:multiLevelType w:val="multilevel"/>
     <w:tmpl w:val="8F3A2866"/>
@@ -3793,7 +4049,7 @@
       </w:pPr>
     </w:lvl>
   </w:abstractNum>
-  <w:abstractNum w:abstractNumId="6" w15:restartNumberingAfterBreak="0">
+  <w:abstractNum w:abstractNumId="7" w15:restartNumberingAfterBreak="0">
     <w:nsid w:val="6B961C76"/>
     <w:multiLevelType w:val="hybridMultilevel"/>
     <w:tmpl w:val="9A204884"/>
@@ -3889,19 +4145,22 @@
     <w:abstractNumId w:val="1"/>
   </w:num>
   <w:num w:numId="3">
-    <w:abstractNumId w:val="6"/>
+    <w:abstractNumId w:val="7"/>
   </w:num>
   <w:num w:numId="4">
-    <w:abstractNumId w:val="4"/>
+    <w:abstractNumId w:val="5"/>
   </w:num>
   <w:num w:numId="5">
     <w:abstractNumId w:val="3"/>
   </w:num>
   <w:num w:numId="6">
-    <w:abstractNumId w:val="5"/>
+    <w:abstractNumId w:val="6"/>
   </w:num>
   <w:num w:numId="7">
     <w:abstractNumId w:val="0"/>
+  </w:num>
+  <w:num w:numId="8">
+    <w:abstractNumId w:val="4"/>
   </w:num>
 </w:numbering>
 </file>

</xml_diff>